<commit_message>
Experimenting with Django preliminary web framework
</commit_message>
<xml_diff>
--- a/Software Design Document.docx
+++ b/Software Design Document.docx
@@ -127,14 +127,27 @@
         </w:numPr>
       </w:pPr>
       <w:r>
-        <w:t xml:space="preserve">Be able to create account. Each account will be able to post items to sell them or add items to a cart to buy them. </w:t>
+        <w:t xml:space="preserve">Be able to create </w:t>
+      </w:r>
+      <w:proofErr w:type="gramStart"/>
+      <w:r>
+        <w:t>account</w:t>
+      </w:r>
+      <w:proofErr w:type="gramEnd"/>
+      <w:r>
+        <w:t xml:space="preserve">. Each account will be able to post items to sell them or add items to a cart to buy them. </w:t>
       </w:r>
       <w:r>
         <w:t>Application uses real life cryptocurrencies for transactions</w:t>
       </w:r>
       <w:r>
-        <w:t xml:space="preserve"> -&gt; all these actions are connected to the databases</w:t>
-      </w:r>
+        <w:t xml:space="preserve"> -&gt; all these actions are connected to the </w:t>
+      </w:r>
+      <w:proofErr w:type="gramStart"/>
+      <w:r>
+        <w:t>databases</w:t>
+      </w:r>
+      <w:proofErr w:type="gramEnd"/>
     </w:p>
     <w:p>
       <w:pPr>
@@ -170,6 +183,31 @@
             <w:rStyle w:val="Hyperlink"/>
           </w:rPr>
           <w:t>https://www.youtube.com/watch?v=3vsC05rxZ8c</w:t>
+        </w:r>
+      </w:hyperlink>
+    </w:p>
+    <w:p>
+      <w:pPr>
+        <w:rPr>
+          <w:b/>
+          <w:bCs/>
+        </w:rPr>
+      </w:pPr>
+      <w:r>
+        <w:rPr>
+          <w:b/>
+          <w:bCs/>
+        </w:rPr>
+        <w:t xml:space="preserve">Django Tutorial for Beginners – Build Powerful Backends </w:t>
+      </w:r>
+    </w:p>
+    <w:p>
+      <w:hyperlink r:id="rId6" w:history="1">
+        <w:r>
+          <w:rPr>
+            <w:rStyle w:val="Hyperlink"/>
+          </w:rPr>
+          <w:t>https://www.youtube.com/watch?v=rHux0gMZ3Eg&amp;t=160s</w:t>
         </w:r>
       </w:hyperlink>
     </w:p>

</xml_diff>